<commit_message>
Avance reflexión la trampa del raton
</commit_message>
<xml_diff>
--- a/IntroCuentos.docx
+++ b/IntroCuentos.docx
@@ -42,11 +42,9 @@
       <w:r>
         <w:t xml:space="preserve">Otro: El de compartir contigo, algunos cuentos, que me han servido a </w:t>
       </w:r>
-      <w:proofErr w:type="spellStart"/>
-      <w:r>
-        <w:t>mi</w:t>
-      </w:r>
-      <w:proofErr w:type="spellEnd"/>
+      <w:r>
+        <w:t>mí</w:t>
+      </w:r>
       <w:r>
         <w:t xml:space="preserve"> mismo para alumbrar pasajes obscuros de mi propio camino. Algunos cuentos que me llevaron a personas a quienes admiro</w:t>
       </w:r>
@@ -62,7 +60,7 @@
         <w:t>La única manera de comprender un hecho sin vivirlo –</w:t>
       </w:r>
       <w:r>
-        <w:t>dice</w:t>
+        <w:t>afirma</w:t>
       </w:r>
       <w:r>
         <w:t xml:space="preserve"> Jorge Bucay— es teniendo una clara representación simbólica interior del suceso. Una fábula, un cuento o una anécdota, pueden ser cien veces más recordadas que mil explicaciones teóricas, que mil interpretaciones psicoanalíticas</w:t>
@@ -367,22 +365,10 @@
           <w:lang w:eastAsia="es-ES"/>
         </w:rPr>
       </w:pPr>
-      <w:r>
-        <w:rPr>
-          <w:rFonts w:ascii="Georgia" w:eastAsia="Times New Roman" w:hAnsi="Georgia" w:cs="Times New Roman"/>
-          <w:i/>
-          <w:iCs/>
-          <w:color w:val="000000"/>
-          <w:sz w:val="24"/>
-          <w:szCs w:val="24"/>
-          <w:shd w:val="clear" w:color="auto" w:fill="FFFFFF"/>
-          <w:lang w:eastAsia="es-ES"/>
-        </w:rPr>
-        <w:t>- Pido perdón por eso -contestó el profesor con humildad-, permíteme que en señal de disculpas te obsequie una rica manzana.</w:t>
-      </w:r>
-    </w:p>
-    <w:p>
-      <w:pPr>
+    </w:p>
+    <w:p>
+      <w:pPr>
+        <w:shd w:val="clear" w:color="auto" w:fill="FFFFFF"/>
         <w:spacing w:after="0" w:line="240" w:lineRule="auto"/>
         <w:jc w:val="both"/>
         <w:rPr>
@@ -407,37 +393,38 @@
           <w:shd w:val="clear" w:color="auto" w:fill="FFFFFF"/>
           <w:lang w:eastAsia="es-ES"/>
         </w:rPr>
-        <w:t>- ¡</w:t>
-      </w:r>
-      <w:r>
-        <w:rPr>
-          <w:rFonts w:ascii="Georgia" w:eastAsia="Times New Roman" w:hAnsi="Georgia" w:cs="Times New Roman"/>
-          <w:i/>
-          <w:iCs/>
-          <w:color w:val="000000"/>
-          <w:sz w:val="24"/>
-          <w:szCs w:val="24"/>
-          <w:shd w:val="clear" w:color="auto" w:fill="FFFFFF"/>
-          <w:lang w:eastAsia="es-ES"/>
-        </w:rPr>
-        <w:t>Gracias,</w:t>
-      </w:r>
-      <w:r>
-        <w:rPr>
-          <w:rFonts w:ascii="Georgia" w:eastAsia="Times New Roman" w:hAnsi="Georgia" w:cs="Times New Roman"/>
-          <w:i/>
-          <w:iCs/>
-          <w:color w:val="000000"/>
-          <w:sz w:val="24"/>
-          <w:szCs w:val="24"/>
-          <w:shd w:val="clear" w:color="auto" w:fill="FFFFFF"/>
-          <w:lang w:eastAsia="es-ES"/>
-        </w:rPr>
-        <w:t xml:space="preserve"> maestro! -respondió alagado el discípulo.</w:t>
-      </w:r>
-    </w:p>
-    <w:p>
-      <w:pPr>
+        <w:t xml:space="preserve">- Pido perdón por eso -contestó el </w:t>
+      </w:r>
+      <w:r>
+        <w:rPr>
+          <w:rFonts w:ascii="Georgia" w:eastAsia="Times New Roman" w:hAnsi="Georgia" w:cs="Times New Roman"/>
+          <w:i/>
+          <w:iCs/>
+          <w:color w:val="000000"/>
+          <w:sz w:val="24"/>
+          <w:szCs w:val="24"/>
+          <w:shd w:val="clear" w:color="auto" w:fill="FFFFFF"/>
+          <w:lang w:eastAsia="es-ES"/>
+        </w:rPr>
+        <w:t>maestro</w:t>
+      </w:r>
+      <w:r>
+        <w:rPr>
+          <w:rFonts w:ascii="Georgia" w:eastAsia="Times New Roman" w:hAnsi="Georgia" w:cs="Times New Roman"/>
+          <w:i/>
+          <w:iCs/>
+          <w:color w:val="000000"/>
+          <w:sz w:val="24"/>
+          <w:szCs w:val="24"/>
+          <w:shd w:val="clear" w:color="auto" w:fill="FFFFFF"/>
+          <w:lang w:eastAsia="es-ES"/>
+        </w:rPr>
+        <w:t xml:space="preserve"> con humildad-, permíteme que en señal de disculpas te obsequie una rica manzana.</w:t>
+      </w:r>
+    </w:p>
+    <w:p>
+      <w:pPr>
+        <w:shd w:val="clear" w:color="auto" w:fill="FFFFFF"/>
         <w:spacing w:after="0" w:line="240" w:lineRule="auto"/>
         <w:jc w:val="both"/>
         <w:rPr>
@@ -451,19 +438,6 @@
           <w:lang w:eastAsia="es-ES"/>
         </w:rPr>
       </w:pPr>
-      <w:r>
-        <w:rPr>
-          <w:rFonts w:ascii="Georgia" w:eastAsia="Times New Roman" w:hAnsi="Georgia" w:cs="Times New Roman"/>
-          <w:i/>
-          <w:iCs/>
-          <w:color w:val="000000"/>
-          <w:sz w:val="24"/>
-          <w:szCs w:val="24"/>
-          <w:shd w:val="clear" w:color="auto" w:fill="FFFFFF"/>
-          <w:lang w:eastAsia="es-ES"/>
-        </w:rPr>
-        <w:t>- Quisiera, para que te sientas mejor aún, pelarte tu manzana yo mismo. ¿Me lo permites?</w:t>
-      </w:r>
     </w:p>
     <w:p>
       <w:pPr>
@@ -491,20 +465,33 @@
           <w:shd w:val="clear" w:color="auto" w:fill="FFFFFF"/>
           <w:lang w:eastAsia="es-ES"/>
         </w:rPr>
-        <w:t>-S</w:t>
-      </w:r>
-      <w:r>
-        <w:rPr>
-          <w:rFonts w:ascii="Georgia" w:eastAsia="Times New Roman" w:hAnsi="Georgia" w:cs="Times New Roman"/>
-          <w:i/>
-          <w:iCs/>
-          <w:color w:val="000000"/>
-          <w:sz w:val="24"/>
-          <w:szCs w:val="24"/>
-          <w:shd w:val="clear" w:color="auto" w:fill="FFFFFF"/>
-          <w:lang w:eastAsia="es-ES"/>
-        </w:rPr>
-        <w:t>i, claro. Muchas gracias. -dijo el joven estudiante.</w:t>
+        <w:t>- ¡</w:t>
+      </w:r>
+      <w:r>
+        <w:rPr>
+          <w:rFonts w:ascii="Georgia" w:eastAsia="Times New Roman" w:hAnsi="Georgia" w:cs="Times New Roman"/>
+          <w:i/>
+          <w:iCs/>
+          <w:color w:val="000000"/>
+          <w:sz w:val="24"/>
+          <w:szCs w:val="24"/>
+          <w:shd w:val="clear" w:color="auto" w:fill="FFFFFF"/>
+          <w:lang w:eastAsia="es-ES"/>
+        </w:rPr>
+        <w:t>Gracias,</w:t>
+      </w:r>
+      <w:r>
+        <w:rPr>
+          <w:rFonts w:ascii="Georgia" w:eastAsia="Times New Roman" w:hAnsi="Georgia" w:cs="Times New Roman"/>
+          <w:i/>
+          <w:iCs/>
+          <w:color w:val="000000"/>
+          <w:sz w:val="24"/>
+          <w:szCs w:val="24"/>
+          <w:shd w:val="clear" w:color="auto" w:fill="FFFFFF"/>
+          <w:lang w:eastAsia="es-ES"/>
+        </w:rPr>
+        <w:t xml:space="preserve"> maestro! -respondió alagado el discípulo.</w:t>
       </w:r>
     </w:p>
     <w:p>
@@ -522,58 +509,6 @@
           <w:lang w:eastAsia="es-ES"/>
         </w:rPr>
       </w:pPr>
-      <w:r>
-        <w:rPr>
-          <w:rFonts w:ascii="Georgia" w:eastAsia="Times New Roman" w:hAnsi="Georgia" w:cs="Times New Roman"/>
-          <w:i/>
-          <w:iCs/>
-          <w:color w:val="000000"/>
-          <w:sz w:val="24"/>
-          <w:szCs w:val="24"/>
-          <w:shd w:val="clear" w:color="auto" w:fill="FFFFFF"/>
-          <w:lang w:eastAsia="es-ES"/>
-        </w:rPr>
-        <w:t>- ¿</w:t>
-      </w:r>
-      <w:r>
-        <w:rPr>
-          <w:rFonts w:ascii="Georgia" w:eastAsia="Times New Roman" w:hAnsi="Georgia" w:cs="Times New Roman"/>
-          <w:i/>
-          <w:iCs/>
-          <w:color w:val="000000"/>
-          <w:sz w:val="24"/>
-          <w:szCs w:val="24"/>
-          <w:shd w:val="clear" w:color="auto" w:fill="FFFFFF"/>
-          <w:lang w:eastAsia="es-ES"/>
-        </w:rPr>
-        <w:t>Te gustaría que, ya que tengo en mi mano un cuchillo, te lo corte en trozos para que se te sea más cómodo</w:t>
-      </w:r>
-      <w:r>
-        <w:rPr>
-          <w:rFonts w:ascii="Georgia" w:eastAsia="Times New Roman" w:hAnsi="Georgia" w:cs="Times New Roman"/>
-          <w:i/>
-          <w:iCs/>
-          <w:color w:val="000000"/>
-          <w:sz w:val="24"/>
-          <w:szCs w:val="24"/>
-          <w:shd w:val="clear" w:color="auto" w:fill="FFFFFF"/>
-          <w:lang w:eastAsia="es-ES"/>
-        </w:rPr>
-        <w:t xml:space="preserve"> comerlo</w:t>
-      </w:r>
-      <w:r>
-        <w:rPr>
-          <w:rFonts w:ascii="Georgia" w:eastAsia="Times New Roman" w:hAnsi="Georgia" w:cs="Times New Roman"/>
-          <w:i/>
-          <w:iCs/>
-          <w:color w:val="000000"/>
-          <w:sz w:val="24"/>
-          <w:szCs w:val="24"/>
-          <w:shd w:val="clear" w:color="auto" w:fill="FFFFFF"/>
-          <w:lang w:eastAsia="es-ES"/>
-        </w:rPr>
-        <w:t>?</w:t>
-      </w:r>
     </w:p>
     <w:p>
       <w:pPr>
@@ -601,7 +536,7 @@
           <w:shd w:val="clear" w:color="auto" w:fill="FFFFFF"/>
           <w:lang w:eastAsia="es-ES"/>
         </w:rPr>
-        <w:t>- Me encantaría, pero, no quisiera abusar de su amabilidad.</w:t>
+        <w:t>- Quisiera, para que te sientas mejor aún, pelarte tu manzana yo mismo. ¿Me lo permites?</w:t>
       </w:r>
     </w:p>
     <w:p>
@@ -619,19 +554,6 @@
           <w:lang w:eastAsia="es-ES"/>
         </w:rPr>
       </w:pPr>
-      <w:r>
-        <w:rPr>
-          <w:rFonts w:ascii="Georgia" w:eastAsia="Times New Roman" w:hAnsi="Georgia" w:cs="Times New Roman"/>
-          <w:i/>
-          <w:iCs/>
-          <w:color w:val="000000"/>
-          <w:sz w:val="24"/>
-          <w:szCs w:val="24"/>
-          <w:shd w:val="clear" w:color="auto" w:fill="FFFFFF"/>
-          <w:lang w:eastAsia="es-ES"/>
-        </w:rPr>
-        <w:t>- No es abuso si yo te lo ofrezco. Solo deseo complacerte y, espera, quiero hacer algo más por ti. Permíteme que te lo mastique antes de dártelo.</w:t>
-      </w:r>
     </w:p>
     <w:p>
       <w:pPr>
@@ -659,20 +581,20 @@
           <w:shd w:val="clear" w:color="auto" w:fill="FFFFFF"/>
           <w:lang w:eastAsia="es-ES"/>
         </w:rPr>
-        <w:t>- ¡</w:t>
-      </w:r>
-      <w:r>
-        <w:rPr>
-          <w:rFonts w:ascii="Georgia" w:eastAsia="Times New Roman" w:hAnsi="Georgia" w:cs="Times New Roman"/>
-          <w:i/>
-          <w:iCs/>
-          <w:color w:val="000000"/>
-          <w:sz w:val="24"/>
-          <w:szCs w:val="24"/>
-          <w:shd w:val="clear" w:color="auto" w:fill="FFFFFF"/>
-          <w:lang w:eastAsia="es-ES"/>
-        </w:rPr>
-        <w:t>No maestro, le aseguro que no me gustaría que hiciera eso! -Se quejó sorprendido el muchacho.</w:t>
+        <w:t>-S</w:t>
+      </w:r>
+      <w:r>
+        <w:rPr>
+          <w:rFonts w:ascii="Georgia" w:eastAsia="Times New Roman" w:hAnsi="Georgia" w:cs="Times New Roman"/>
+          <w:i/>
+          <w:iCs/>
+          <w:color w:val="000000"/>
+          <w:sz w:val="24"/>
+          <w:szCs w:val="24"/>
+          <w:shd w:val="clear" w:color="auto" w:fill="FFFFFF"/>
+          <w:lang w:eastAsia="es-ES"/>
+        </w:rPr>
+        <w:t>i, claro. Muchas gracias. -dijo el joven estudiante.</w:t>
       </w:r>
     </w:p>
     <w:p>
@@ -690,19 +612,6 @@
           <w:lang w:eastAsia="es-ES"/>
         </w:rPr>
       </w:pPr>
-      <w:r>
-        <w:rPr>
-          <w:rFonts w:ascii="Georgia" w:eastAsia="Times New Roman" w:hAnsi="Georgia" w:cs="Times New Roman"/>
-          <w:i/>
-          <w:iCs/>
-          <w:color w:val="000000"/>
-          <w:sz w:val="24"/>
-          <w:szCs w:val="24"/>
-          <w:shd w:val="clear" w:color="auto" w:fill="FFFFFF"/>
-          <w:lang w:eastAsia="es-ES"/>
-        </w:rPr>
-        <w:t xml:space="preserve"> </w:t>
-      </w:r>
     </w:p>
     <w:p>
       <w:pPr>
@@ -730,7 +639,46 @@
           <w:shd w:val="clear" w:color="auto" w:fill="FFFFFF"/>
           <w:lang w:eastAsia="es-ES"/>
         </w:rPr>
-        <w:t>El maestro hizo una pausa y dijo:</w:t>
+        <w:t>- ¿</w:t>
+      </w:r>
+      <w:r>
+        <w:rPr>
+          <w:rFonts w:ascii="Georgia" w:eastAsia="Times New Roman" w:hAnsi="Georgia" w:cs="Times New Roman"/>
+          <w:i/>
+          <w:iCs/>
+          <w:color w:val="000000"/>
+          <w:sz w:val="24"/>
+          <w:szCs w:val="24"/>
+          <w:shd w:val="clear" w:color="auto" w:fill="FFFFFF"/>
+          <w:lang w:eastAsia="es-ES"/>
+        </w:rPr>
+        <w:t>Te gustaría que, ya que tengo en mi mano un cuchillo, te lo corte en trozos para que se te sea más cómodo</w:t>
+      </w:r>
+      <w:r>
+        <w:rPr>
+          <w:rFonts w:ascii="Georgia" w:eastAsia="Times New Roman" w:hAnsi="Georgia" w:cs="Times New Roman"/>
+          <w:i/>
+          <w:iCs/>
+          <w:color w:val="000000"/>
+          <w:sz w:val="24"/>
+          <w:szCs w:val="24"/>
+          <w:shd w:val="clear" w:color="auto" w:fill="FFFFFF"/>
+          <w:lang w:eastAsia="es-ES"/>
+        </w:rPr>
+        <w:t xml:space="preserve"> comerlo</w:t>
+      </w:r>
+      <w:r>
+        <w:rPr>
+          <w:rFonts w:ascii="Georgia" w:eastAsia="Times New Roman" w:hAnsi="Georgia" w:cs="Times New Roman"/>
+          <w:i/>
+          <w:iCs/>
+          <w:color w:val="000000"/>
+          <w:sz w:val="24"/>
+          <w:szCs w:val="24"/>
+          <w:shd w:val="clear" w:color="auto" w:fill="FFFFFF"/>
+          <w:lang w:eastAsia="es-ES"/>
+        </w:rPr>
+        <w:t>?</w:t>
       </w:r>
     </w:p>
     <w:p>
@@ -775,6 +723,212 @@
           <w:shd w:val="clear" w:color="auto" w:fill="FFFFFF"/>
           <w:lang w:eastAsia="es-ES"/>
         </w:rPr>
+        <w:t>- Me encantaría, pero, no quisiera abusar de su amabilidad.</w:t>
+      </w:r>
+    </w:p>
+    <w:p>
+      <w:pPr>
+        <w:spacing w:after="0" w:line="240" w:lineRule="auto"/>
+        <w:jc w:val="both"/>
+        <w:rPr>
+          <w:rFonts w:ascii="Georgia" w:eastAsia="Times New Roman" w:hAnsi="Georgia" w:cs="Times New Roman"/>
+          <w:i/>
+          <w:iCs/>
+          <w:color w:val="000000"/>
+          <w:sz w:val="24"/>
+          <w:szCs w:val="24"/>
+          <w:shd w:val="clear" w:color="auto" w:fill="FFFFFF"/>
+          <w:lang w:eastAsia="es-ES"/>
+        </w:rPr>
+      </w:pPr>
+    </w:p>
+    <w:p>
+      <w:pPr>
+        <w:spacing w:after="0" w:line="240" w:lineRule="auto"/>
+        <w:jc w:val="both"/>
+        <w:rPr>
+          <w:rFonts w:ascii="Georgia" w:eastAsia="Times New Roman" w:hAnsi="Georgia" w:cs="Times New Roman"/>
+          <w:i/>
+          <w:iCs/>
+          <w:color w:val="000000"/>
+          <w:sz w:val="24"/>
+          <w:szCs w:val="24"/>
+          <w:shd w:val="clear" w:color="auto" w:fill="FFFFFF"/>
+          <w:lang w:eastAsia="es-ES"/>
+        </w:rPr>
+      </w:pPr>
+      <w:r>
+        <w:rPr>
+          <w:rFonts w:ascii="Georgia" w:eastAsia="Times New Roman" w:hAnsi="Georgia" w:cs="Times New Roman"/>
+          <w:i/>
+          <w:iCs/>
+          <w:color w:val="000000"/>
+          <w:sz w:val="24"/>
+          <w:szCs w:val="24"/>
+          <w:shd w:val="clear" w:color="auto" w:fill="FFFFFF"/>
+          <w:lang w:eastAsia="es-ES"/>
+        </w:rPr>
+        <w:t>- No es abuso si yo te lo ofrezco. Solo deseo complacerte y, espera, quiero hacer algo más por ti. Permíteme que te lo mastique antes de dártelo.</w:t>
+      </w:r>
+    </w:p>
+    <w:p>
+      <w:pPr>
+        <w:spacing w:after="0" w:line="240" w:lineRule="auto"/>
+        <w:jc w:val="both"/>
+        <w:rPr>
+          <w:rFonts w:ascii="Georgia" w:eastAsia="Times New Roman" w:hAnsi="Georgia" w:cs="Times New Roman"/>
+          <w:i/>
+          <w:iCs/>
+          <w:color w:val="000000"/>
+          <w:sz w:val="24"/>
+          <w:szCs w:val="24"/>
+          <w:shd w:val="clear" w:color="auto" w:fill="FFFFFF"/>
+          <w:lang w:eastAsia="es-ES"/>
+        </w:rPr>
+      </w:pPr>
+    </w:p>
+    <w:p>
+      <w:pPr>
+        <w:spacing w:after="0" w:line="240" w:lineRule="auto"/>
+        <w:jc w:val="both"/>
+        <w:rPr>
+          <w:rFonts w:ascii="Georgia" w:eastAsia="Times New Roman" w:hAnsi="Georgia" w:cs="Times New Roman"/>
+          <w:i/>
+          <w:iCs/>
+          <w:color w:val="000000"/>
+          <w:sz w:val="24"/>
+          <w:szCs w:val="24"/>
+          <w:shd w:val="clear" w:color="auto" w:fill="FFFFFF"/>
+          <w:lang w:eastAsia="es-ES"/>
+        </w:rPr>
+      </w:pPr>
+      <w:r>
+        <w:rPr>
+          <w:rFonts w:ascii="Georgia" w:eastAsia="Times New Roman" w:hAnsi="Georgia" w:cs="Times New Roman"/>
+          <w:i/>
+          <w:iCs/>
+          <w:color w:val="000000"/>
+          <w:sz w:val="24"/>
+          <w:szCs w:val="24"/>
+          <w:shd w:val="clear" w:color="auto" w:fill="FFFFFF"/>
+          <w:lang w:eastAsia="es-ES"/>
+        </w:rPr>
+        <w:t>- ¡</w:t>
+      </w:r>
+      <w:r>
+        <w:rPr>
+          <w:rFonts w:ascii="Georgia" w:eastAsia="Times New Roman" w:hAnsi="Georgia" w:cs="Times New Roman"/>
+          <w:i/>
+          <w:iCs/>
+          <w:color w:val="000000"/>
+          <w:sz w:val="24"/>
+          <w:szCs w:val="24"/>
+          <w:shd w:val="clear" w:color="auto" w:fill="FFFFFF"/>
+          <w:lang w:eastAsia="es-ES"/>
+        </w:rPr>
+        <w:t>No maestro, le aseguro que no me gustaría que hiciera eso! -Se quejó sorprendido el muchacho.</w:t>
+      </w:r>
+    </w:p>
+    <w:p>
+      <w:pPr>
+        <w:spacing w:after="0" w:line="240" w:lineRule="auto"/>
+        <w:jc w:val="both"/>
+        <w:rPr>
+          <w:rFonts w:ascii="Georgia" w:eastAsia="Times New Roman" w:hAnsi="Georgia" w:cs="Times New Roman"/>
+          <w:i/>
+          <w:iCs/>
+          <w:color w:val="000000"/>
+          <w:sz w:val="24"/>
+          <w:szCs w:val="24"/>
+          <w:shd w:val="clear" w:color="auto" w:fill="FFFFFF"/>
+          <w:lang w:eastAsia="es-ES"/>
+        </w:rPr>
+      </w:pPr>
+      <w:r>
+        <w:rPr>
+          <w:rFonts w:ascii="Georgia" w:eastAsia="Times New Roman" w:hAnsi="Georgia" w:cs="Times New Roman"/>
+          <w:i/>
+          <w:iCs/>
+          <w:color w:val="000000"/>
+          <w:sz w:val="24"/>
+          <w:szCs w:val="24"/>
+          <w:shd w:val="clear" w:color="auto" w:fill="FFFFFF"/>
+          <w:lang w:eastAsia="es-ES"/>
+        </w:rPr>
+        <w:t xml:space="preserve"> </w:t>
+      </w:r>
+    </w:p>
+    <w:p>
+      <w:pPr>
+        <w:spacing w:after="0" w:line="240" w:lineRule="auto"/>
+        <w:jc w:val="both"/>
+        <w:rPr>
+          <w:rFonts w:ascii="Georgia" w:eastAsia="Times New Roman" w:hAnsi="Georgia" w:cs="Times New Roman"/>
+          <w:i/>
+          <w:iCs/>
+          <w:color w:val="000000"/>
+          <w:sz w:val="24"/>
+          <w:szCs w:val="24"/>
+          <w:shd w:val="clear" w:color="auto" w:fill="FFFFFF"/>
+          <w:lang w:eastAsia="es-ES"/>
+        </w:rPr>
+      </w:pPr>
+      <w:r>
+        <w:rPr>
+          <w:rFonts w:ascii="Georgia" w:eastAsia="Times New Roman" w:hAnsi="Georgia" w:cs="Times New Roman"/>
+          <w:i/>
+          <w:iCs/>
+          <w:color w:val="000000"/>
+          <w:sz w:val="24"/>
+          <w:szCs w:val="24"/>
+          <w:shd w:val="clear" w:color="auto" w:fill="FFFFFF"/>
+          <w:lang w:eastAsia="es-ES"/>
+        </w:rPr>
+        <w:t>El maestro hizo una pausa y dijo:</w:t>
+      </w:r>
+    </w:p>
+    <w:p>
+      <w:pPr>
+        <w:spacing w:after="0" w:line="240" w:lineRule="auto"/>
+        <w:jc w:val="both"/>
+        <w:rPr>
+          <w:rFonts w:ascii="Georgia" w:eastAsia="Times New Roman" w:hAnsi="Georgia" w:cs="Times New Roman"/>
+          <w:i/>
+          <w:iCs/>
+          <w:color w:val="000000"/>
+          <w:sz w:val="24"/>
+          <w:szCs w:val="24"/>
+          <w:shd w:val="clear" w:color="auto" w:fill="FFFFFF"/>
+          <w:lang w:eastAsia="es-ES"/>
+        </w:rPr>
+      </w:pPr>
+    </w:p>
+    <w:p>
+      <w:pPr>
+        <w:spacing w:after="0" w:line="240" w:lineRule="auto"/>
+        <w:jc w:val="both"/>
+        <w:rPr>
+          <w:rFonts w:ascii="Georgia" w:eastAsia="Times New Roman" w:hAnsi="Georgia" w:cs="Times New Roman"/>
+          <w:i/>
+          <w:iCs/>
+          <w:color w:val="000000"/>
+          <w:sz w:val="24"/>
+          <w:szCs w:val="24"/>
+          <w:shd w:val="clear" w:color="auto" w:fill="FFFFFF"/>
+          <w:lang w:eastAsia="es-ES"/>
+        </w:rPr>
+      </w:pPr>
+      <w:r>
+        <w:rPr>
+          <w:rFonts w:ascii="Georgia" w:eastAsia="Times New Roman" w:hAnsi="Georgia" w:cs="Times New Roman"/>
+          <w:i/>
+          <w:iCs/>
+          <w:color w:val="000000"/>
+          <w:sz w:val="24"/>
+          <w:szCs w:val="24"/>
+          <w:shd w:val="clear" w:color="auto" w:fill="FFFFFF"/>
+          <w:lang w:eastAsia="es-ES"/>
+        </w:rPr>
         <w:t xml:space="preserve">- Si yo te explicara el sentido de cada parábola... sería como darte de comer una fruta masticada. </w:t>
       </w:r>
       <w:r>
@@ -805,25 +959,27 @@
       </w:r>
     </w:p>
     <w:p/>
-    <w:p>
+    <w:p/>
+    <w:p/>
+    <w:p>
+      <w:pPr>
+        <w:rPr>
+          <w:u w:val="single"/>
+        </w:rPr>
+      </w:pPr>
+      <w:r>
+        <w:t xml:space="preserve">Pensar en el </w:t>
+      </w:r>
+      <w:r>
+        <w:t xml:space="preserve">exquisito </w:t>
+      </w:r>
+      <w:r>
+        <w:t>mensaje que viene detrás de cada cuento</w:t>
+      </w:r>
       <w:bookmarkStart w:id="1" w:name="_GoBack"/>
       <w:bookmarkEnd w:id="1"/>
-    </w:p>
-    <w:p/>
-    <w:p>
-      <w:pPr>
-        <w:rPr>
-          <w:u w:val="single"/>
-        </w:rPr>
-      </w:pPr>
-      <w:r>
-        <w:t xml:space="preserve">Pensar en el </w:t>
-      </w:r>
-      <w:r>
-        <w:t xml:space="preserve">exquisito </w:t>
-      </w:r>
-      <w:r>
-        <w:t xml:space="preserve">mensaje que viene detrás de cada cuento es tarea para cada uno; sin embargo, permítanme </w:t>
+      <w:r>
+        <w:t xml:space="preserve"> es tarea para cada uno; sin embargo, permítanme </w:t>
       </w:r>
       <w:r>
         <w:t>ayudar con esta tarea,</w:t>

</xml_diff>